<commit_message>
Implementando o serviço de dados no Dashboard
</commit_message>
<xml_diff>
--- a/Angular7.dashboard.docx
+++ b/Angular7.dashboard.docx
@@ -3,8 +3,6 @@
 <w:document xmlns:wpc="http://schemas.microsoft.com/office/word/2010/wordprocessingCanvas" xmlns:cx="http://schemas.microsoft.com/office/drawing/2014/chartex" xmlns:cx1="http://schemas.microsoft.com/office/drawing/2015/9/8/chartex" xmlns:cx2="http://schemas.microsoft.com/office/drawing/2015/10/21/chartex" xmlns:cx3="http://schemas.microsoft.com/office/drawing/2016/5/9/chartex" xmlns:cx4="http://schemas.microsoft.com/office/drawing/2016/5/10/chartex" xmlns:cx5="http://schemas.microsoft.com/office/drawing/2016/5/11/chartex" xmlns:cx6="http://schemas.microsoft.com/office/drawing/2016/5/12/chartex" xmlns:cx7="http://schemas.microsoft.com/office/drawing/2016/5/13/chartex" xmlns:cx8="http://schemas.microsoft.com/office/drawing/2016/5/14/chartex" xmlns:mc="http://schemas.openxmlformats.org/markup-compatibility/2006" xmlns:aink="http://schemas.microsoft.com/office/drawing/2016/ink" xmlns:am3d="http://schemas.microsoft.com/office/drawing/2017/model3d" xmlns:o="urn:schemas-microsoft-com:office:office" xmlns:r="http://schemas.openxmlformats.org/officeDocument/2006/relationships" xmlns:m="http://schemas.openxmlformats.org/officeDocument/2006/math" xmlns:v="urn:schemas-microsoft-com:vml" xmlns:wp14="http://schemas.microsoft.com/office/word/2010/wordprocessingDrawing" xmlns:wp="http://schemas.openxmlformats.org/drawingml/2006/wordprocessingDrawing" xmlns:w10="urn:schemas-microsoft-com:office:word" xmlns:w="http://schemas.openxmlformats.org/wordprocessingml/2006/main" xmlns:w14="http://schemas.microsoft.com/office/word/2010/wordml" xmlns:w15="http://schemas.microsoft.com/office/word/2012/wordml" xmlns:w16cid="http://schemas.microsoft.com/office/word/2016/wordml/cid" xmlns:w16se="http://schemas.microsoft.com/office/word/2015/wordml/symex" xmlns:wpg="http://schemas.microsoft.com/office/word/2010/wordprocessingGroup" xmlns:wpi="http://schemas.microsoft.com/office/word/2010/wordprocessingInk" xmlns:wne="http://schemas.microsoft.com/office/word/2006/wordml" xmlns:wps="http://schemas.microsoft.com/office/word/2010/wordprocessingShape" mc:Ignorable="w14 w15 w16se w16cid wp14">
   <w:body>
     <w:p>
-      <w:bookmarkStart w:id="0" w:name="_GoBack"/>
-      <w:bookmarkEnd w:id="0"/>
       <w:r>
         <w:rPr>
           <w:noProof/>
@@ -143,7 +141,419 @@
     <w:p/>
     <w:p/>
     <w:p/>
+    <w:p>
+      <w:pPr>
+        <w:shd w:val="clear" w:color="auto" w:fill="FFFFFF"/>
+        <w:spacing w:after="0" w:line="240" w:lineRule="auto"/>
+        <w:rPr>
+          <w:rFonts w:ascii="Helvetica" w:eastAsia="Times New Roman" w:hAnsi="Helvetica" w:cs="Helvetica"/>
+          <w:color w:val="29303B"/>
+          <w:sz w:val="54"/>
+          <w:szCs w:val="54"/>
+          <w:lang w:eastAsia="pt-BR"/>
+        </w:rPr>
+      </w:pPr>
+      <w:r>
+        <w:rPr>
+          <w:rFonts w:ascii="Helvetica" w:eastAsia="Times New Roman" w:hAnsi="Helvetica" w:cs="Helvetica"/>
+          <w:color w:val="29303B"/>
+          <w:sz w:val="54"/>
+          <w:szCs w:val="54"/>
+          <w:lang w:eastAsia="pt-BR"/>
+        </w:rPr>
+        <w:t>Notas para a versão 7 do Angular</w:t>
+      </w:r>
+    </w:p>
+    <w:p>
+      <w:pPr>
+        <w:shd w:val="clear" w:color="auto" w:fill="FFFFFF"/>
+        <w:spacing w:line="240" w:lineRule="auto"/>
+        <w:rPr>
+          <w:rFonts w:ascii="Helvetica" w:eastAsia="Times New Roman" w:hAnsi="Helvetica" w:cs="Helvetica"/>
+          <w:color w:val="29303B"/>
+          <w:sz w:val="36"/>
+          <w:szCs w:val="36"/>
+          <w:lang w:eastAsia="pt-BR"/>
+        </w:rPr>
+      </w:pPr>
+      <w:r>
+        <w:rPr>
+          <w:rFonts w:ascii="Helvetica" w:eastAsia="Times New Roman" w:hAnsi="Helvetica" w:cs="Helvetica"/>
+          <w:color w:val="29303B"/>
+          <w:sz w:val="36"/>
+          <w:szCs w:val="36"/>
+          <w:lang w:eastAsia="pt-BR"/>
+        </w:rPr>
+        <w:t>Seção 7, aula 113</w:t>
+      </w:r>
+    </w:p>
+    <w:p>
+      <w:pPr>
+        <w:shd w:val="clear" w:color="auto" w:fill="FFFFFF"/>
+        <w:spacing w:after="300" w:line="240" w:lineRule="auto"/>
+        <w:rPr>
+          <w:rFonts w:ascii="Helvetica" w:eastAsia="Times New Roman" w:hAnsi="Helvetica" w:cs="Helvetica"/>
+          <w:color w:val="29303B"/>
+          <w:sz w:val="27"/>
+          <w:szCs w:val="27"/>
+          <w:lang w:eastAsia="pt-BR"/>
+        </w:rPr>
+      </w:pPr>
+      <w:r>
+        <w:rPr>
+          <w:rFonts w:ascii="Helvetica" w:eastAsia="Times New Roman" w:hAnsi="Helvetica" w:cs="Helvetica"/>
+          <w:color w:val="29303B"/>
+          <w:sz w:val="27"/>
+          <w:szCs w:val="27"/>
+          <w:lang w:eastAsia="pt-BR"/>
+        </w:rPr>
+        <w:t xml:space="preserve">Para o projeto funcionar corretamente com o Angular 7, adicione a seguinte biblioteca ao projeto para que os </w:t>
+      </w:r>
+      <w:proofErr w:type="spellStart"/>
+      <w:r>
+        <w:rPr>
+          <w:rFonts w:ascii="Helvetica" w:eastAsia="Times New Roman" w:hAnsi="Helvetica" w:cs="Helvetica"/>
+          <w:color w:val="29303B"/>
+          <w:sz w:val="27"/>
+          <w:szCs w:val="27"/>
+          <w:lang w:eastAsia="pt-BR"/>
+        </w:rPr>
+        <w:t>observables</w:t>
+      </w:r>
+      <w:proofErr w:type="spellEnd"/>
+      <w:r>
+        <w:rPr>
+          <w:rFonts w:ascii="Helvetica" w:eastAsia="Times New Roman" w:hAnsi="Helvetica" w:cs="Helvetica"/>
+          <w:color w:val="29303B"/>
+          <w:sz w:val="27"/>
+          <w:szCs w:val="27"/>
+          <w:lang w:eastAsia="pt-BR"/>
+        </w:rPr>
+        <w:t xml:space="preserve"> trabalhem corretamente.</w:t>
+      </w:r>
+    </w:p>
+    <w:p>
+      <w:pPr>
+        <w:shd w:val="clear" w:color="auto" w:fill="FFFFFF"/>
+        <w:spacing w:after="300" w:line="240" w:lineRule="auto"/>
+        <w:rPr>
+          <w:rFonts w:ascii="Helvetica" w:eastAsia="Times New Roman" w:hAnsi="Helvetica" w:cs="Helvetica"/>
+          <w:color w:val="29303B"/>
+          <w:sz w:val="27"/>
+          <w:szCs w:val="27"/>
+          <w:lang w:eastAsia="pt-BR"/>
+        </w:rPr>
+      </w:pPr>
+      <w:r>
+        <w:rPr>
+          <w:rFonts w:ascii="Helvetica" w:eastAsia="Times New Roman" w:hAnsi="Helvetica" w:cs="Helvetica"/>
+          <w:color w:val="29303B"/>
+          <w:sz w:val="27"/>
+          <w:szCs w:val="27"/>
+          <w:lang w:eastAsia="pt-BR"/>
+        </w:rPr>
+        <w:t>Na raiz do projeto execute:</w:t>
+      </w:r>
+    </w:p>
+    <w:p>
+      <w:pPr>
+        <w:shd w:val="clear" w:color="auto" w:fill="FFFFFF"/>
+        <w:spacing w:after="300" w:line="240" w:lineRule="auto"/>
+        <w:rPr>
+          <w:rFonts w:ascii="Helvetica" w:eastAsia="Times New Roman" w:hAnsi="Helvetica" w:cs="Helvetica"/>
+          <w:color w:val="29303B"/>
+          <w:sz w:val="27"/>
+          <w:szCs w:val="27"/>
+          <w:lang w:eastAsia="pt-BR"/>
+        </w:rPr>
+      </w:pPr>
+      <w:proofErr w:type="spellStart"/>
+      <w:r>
+        <w:rPr>
+          <w:rFonts w:ascii="Consolas" w:eastAsia="Times New Roman" w:hAnsi="Consolas" w:cs="Courier New"/>
+          <w:color w:val="EC5252"/>
+          <w:sz w:val="20"/>
+          <w:szCs w:val="20"/>
+          <w:bdr w:val="single" w:sz="6" w:space="2" w:color="DEDFE0" w:frame="1"/>
+          <w:shd w:val="clear" w:color="auto" w:fill="F2F3F5"/>
+          <w:lang w:eastAsia="pt-BR"/>
+        </w:rPr>
+        <w:t>npm</w:t>
+      </w:r>
+      <w:proofErr w:type="spellEnd"/>
+      <w:r>
+        <w:rPr>
+          <w:rFonts w:ascii="Consolas" w:eastAsia="Times New Roman" w:hAnsi="Consolas" w:cs="Courier New"/>
+          <w:color w:val="EC5252"/>
+          <w:sz w:val="20"/>
+          <w:szCs w:val="20"/>
+          <w:bdr w:val="single" w:sz="6" w:space="2" w:color="DEDFE0" w:frame="1"/>
+          <w:shd w:val="clear" w:color="auto" w:fill="F2F3F5"/>
+          <w:lang w:eastAsia="pt-BR"/>
+        </w:rPr>
+        <w:t xml:space="preserve"> </w:t>
+      </w:r>
+      <w:proofErr w:type="spellStart"/>
+      <w:r>
+        <w:rPr>
+          <w:rFonts w:ascii="Consolas" w:eastAsia="Times New Roman" w:hAnsi="Consolas" w:cs="Courier New"/>
+          <w:color w:val="EC5252"/>
+          <w:sz w:val="20"/>
+          <w:szCs w:val="20"/>
+          <w:bdr w:val="single" w:sz="6" w:space="2" w:color="DEDFE0" w:frame="1"/>
+          <w:shd w:val="clear" w:color="auto" w:fill="F2F3F5"/>
+          <w:lang w:eastAsia="pt-BR"/>
+        </w:rPr>
+        <w:t>install</w:t>
+      </w:r>
+      <w:proofErr w:type="spellEnd"/>
+      <w:r>
+        <w:rPr>
+          <w:rFonts w:ascii="Consolas" w:eastAsia="Times New Roman" w:hAnsi="Consolas" w:cs="Courier New"/>
+          <w:color w:val="EC5252"/>
+          <w:sz w:val="20"/>
+          <w:szCs w:val="20"/>
+          <w:bdr w:val="single" w:sz="6" w:space="2" w:color="DEDFE0" w:frame="1"/>
+          <w:shd w:val="clear" w:color="auto" w:fill="F2F3F5"/>
+          <w:lang w:eastAsia="pt-BR"/>
+        </w:rPr>
+        <w:t xml:space="preserve"> </w:t>
+      </w:r>
+      <w:proofErr w:type="spellStart"/>
+      <w:r>
+        <w:rPr>
+          <w:rFonts w:ascii="Consolas" w:eastAsia="Times New Roman" w:hAnsi="Consolas" w:cs="Courier New"/>
+          <w:color w:val="EC5252"/>
+          <w:sz w:val="20"/>
+          <w:szCs w:val="20"/>
+          <w:bdr w:val="single" w:sz="6" w:space="2" w:color="DEDFE0" w:frame="1"/>
+          <w:shd w:val="clear" w:color="auto" w:fill="F2F3F5"/>
+          <w:lang w:eastAsia="pt-BR"/>
+        </w:rPr>
+        <w:t>rxjs-compat</w:t>
+      </w:r>
+      <w:proofErr w:type="spellEnd"/>
+      <w:r>
+        <w:rPr>
+          <w:rFonts w:ascii="Consolas" w:eastAsia="Times New Roman" w:hAnsi="Consolas" w:cs="Courier New"/>
+          <w:color w:val="EC5252"/>
+          <w:sz w:val="20"/>
+          <w:szCs w:val="20"/>
+          <w:bdr w:val="single" w:sz="6" w:space="2" w:color="DEDFE0" w:frame="1"/>
+          <w:shd w:val="clear" w:color="auto" w:fill="F2F3F5"/>
+          <w:lang w:eastAsia="pt-BR"/>
+        </w:rPr>
+        <w:t xml:space="preserve"> --</w:t>
+      </w:r>
+      <w:proofErr w:type="spellStart"/>
+      <w:r>
+        <w:rPr>
+          <w:rFonts w:ascii="Consolas" w:eastAsia="Times New Roman" w:hAnsi="Consolas" w:cs="Courier New"/>
+          <w:color w:val="EC5252"/>
+          <w:sz w:val="20"/>
+          <w:szCs w:val="20"/>
+          <w:bdr w:val="single" w:sz="6" w:space="2" w:color="DEDFE0" w:frame="1"/>
+          <w:shd w:val="clear" w:color="auto" w:fill="F2F3F5"/>
+          <w:lang w:eastAsia="pt-BR"/>
+        </w:rPr>
+        <w:t>save</w:t>
+      </w:r>
+      <w:proofErr w:type="spellEnd"/>
+      <w:r>
+        <w:rPr>
+          <w:rFonts w:ascii="Helvetica" w:eastAsia="Times New Roman" w:hAnsi="Helvetica" w:cs="Helvetica"/>
+          <w:color w:val="29303B"/>
+          <w:sz w:val="27"/>
+          <w:szCs w:val="27"/>
+          <w:lang w:eastAsia="pt-BR"/>
+        </w:rPr>
+        <w:t> </w:t>
+      </w:r>
+    </w:p>
     <w:p/>
+    <w:p/>
+    <w:p>
+      <w:r>
+        <w:br w:type="page"/>
+      </w:r>
+    </w:p>
+    <w:p>
+      <w:r>
+        <w:rPr>
+          <w:noProof/>
+        </w:rPr>
+        <w:lastRenderedPageBreak/>
+        <w:drawing>
+          <wp:inline distT="0" distB="0" distL="0" distR="0" wp14:anchorId="371C031C" wp14:editId="4651BA79">
+            <wp:extent cx="5943600" cy="3343275"/>
+            <wp:effectExtent l="0" t="0" r="0" b="9525"/>
+            <wp:docPr id="1" name="Imagem 1"/>
+            <wp:cNvGraphicFramePr>
+              <a:graphicFrameLocks xmlns:a="http://schemas.openxmlformats.org/drawingml/2006/main" noChangeAspect="1"/>
+            </wp:cNvGraphicFramePr>
+            <a:graphic xmlns:a="http://schemas.openxmlformats.org/drawingml/2006/main">
+              <a:graphicData uri="http://schemas.openxmlformats.org/drawingml/2006/picture">
+                <pic:pic xmlns:pic="http://schemas.openxmlformats.org/drawingml/2006/picture">
+                  <pic:nvPicPr>
+                    <pic:cNvPr id="1" name=""/>
+                    <pic:cNvPicPr/>
+                  </pic:nvPicPr>
+                  <pic:blipFill>
+                    <a:blip r:embed="rId8"/>
+                    <a:stretch>
+                      <a:fillRect/>
+                    </a:stretch>
+                  </pic:blipFill>
+                  <pic:spPr>
+                    <a:xfrm>
+                      <a:off x="0" y="0"/>
+                      <a:ext cx="5943600" cy="3343275"/>
+                    </a:xfrm>
+                    <a:prstGeom prst="rect">
+                      <a:avLst/>
+                    </a:prstGeom>
+                  </pic:spPr>
+                </pic:pic>
+              </a:graphicData>
+            </a:graphic>
+          </wp:inline>
+        </w:drawing>
+      </w:r>
+    </w:p>
+    <w:p/>
+    <w:p>
+      <w:r>
+        <w:rPr>
+          <w:noProof/>
+        </w:rPr>
+        <w:drawing>
+          <wp:inline distT="0" distB="0" distL="0" distR="0" wp14:anchorId="51A1DBE5" wp14:editId="2CF77D6D">
+            <wp:extent cx="5943600" cy="3343275"/>
+            <wp:effectExtent l="0" t="0" r="0" b="9525"/>
+            <wp:docPr id="2" name="Imagem 2"/>
+            <wp:cNvGraphicFramePr>
+              <a:graphicFrameLocks xmlns:a="http://schemas.openxmlformats.org/drawingml/2006/main" noChangeAspect="1"/>
+            </wp:cNvGraphicFramePr>
+            <a:graphic xmlns:a="http://schemas.openxmlformats.org/drawingml/2006/main">
+              <a:graphicData uri="http://schemas.openxmlformats.org/drawingml/2006/picture">
+                <pic:pic xmlns:pic="http://schemas.openxmlformats.org/drawingml/2006/picture">
+                  <pic:nvPicPr>
+                    <pic:cNvPr id="1" name=""/>
+                    <pic:cNvPicPr/>
+                  </pic:nvPicPr>
+                  <pic:blipFill>
+                    <a:blip r:embed="rId9"/>
+                    <a:stretch>
+                      <a:fillRect/>
+                    </a:stretch>
+                  </pic:blipFill>
+                  <pic:spPr>
+                    <a:xfrm>
+                      <a:off x="0" y="0"/>
+                      <a:ext cx="5943600" cy="3343275"/>
+                    </a:xfrm>
+                    <a:prstGeom prst="rect">
+                      <a:avLst/>
+                    </a:prstGeom>
+                  </pic:spPr>
+                </pic:pic>
+              </a:graphicData>
+            </a:graphic>
+          </wp:inline>
+        </w:drawing>
+      </w:r>
+    </w:p>
+    <w:p/>
+    <w:p>
+      <w:r>
+        <w:rPr>
+          <w:noProof/>
+        </w:rPr>
+        <w:lastRenderedPageBreak/>
+        <w:drawing>
+          <wp:inline distT="0" distB="0" distL="0" distR="0" wp14:anchorId="7F126BB1" wp14:editId="46F74F3D">
+            <wp:extent cx="5943600" cy="3343275"/>
+            <wp:effectExtent l="0" t="0" r="0" b="9525"/>
+            <wp:docPr id="3" name="Imagem 3"/>
+            <wp:cNvGraphicFramePr>
+              <a:graphicFrameLocks xmlns:a="http://schemas.openxmlformats.org/drawingml/2006/main" noChangeAspect="1"/>
+            </wp:cNvGraphicFramePr>
+            <a:graphic xmlns:a="http://schemas.openxmlformats.org/drawingml/2006/main">
+              <a:graphicData uri="http://schemas.openxmlformats.org/drawingml/2006/picture">
+                <pic:pic xmlns:pic="http://schemas.openxmlformats.org/drawingml/2006/picture">
+                  <pic:nvPicPr>
+                    <pic:cNvPr id="1" name=""/>
+                    <pic:cNvPicPr/>
+                  </pic:nvPicPr>
+                  <pic:blipFill>
+                    <a:blip r:embed="rId10"/>
+                    <a:stretch>
+                      <a:fillRect/>
+                    </a:stretch>
+                  </pic:blipFill>
+                  <pic:spPr>
+                    <a:xfrm>
+                      <a:off x="0" y="0"/>
+                      <a:ext cx="5943600" cy="3343275"/>
+                    </a:xfrm>
+                    <a:prstGeom prst="rect">
+                      <a:avLst/>
+                    </a:prstGeom>
+                  </pic:spPr>
+                </pic:pic>
+              </a:graphicData>
+            </a:graphic>
+          </wp:inline>
+        </w:drawing>
+      </w:r>
+    </w:p>
+    <w:p/>
+    <w:p/>
+    <w:p/>
+    <w:p>
+      <w:r>
+        <w:rPr>
+          <w:noProof/>
+        </w:rPr>
+        <w:drawing>
+          <wp:inline distT="0" distB="0" distL="0" distR="0" wp14:anchorId="75D86E69" wp14:editId="60CADA02">
+            <wp:extent cx="5943600" cy="3343275"/>
+            <wp:effectExtent l="0" t="0" r="0" b="9525"/>
+            <wp:docPr id="4" name="Imagem 4"/>
+            <wp:cNvGraphicFramePr>
+              <a:graphicFrameLocks xmlns:a="http://schemas.openxmlformats.org/drawingml/2006/main" noChangeAspect="1"/>
+            </wp:cNvGraphicFramePr>
+            <a:graphic xmlns:a="http://schemas.openxmlformats.org/drawingml/2006/main">
+              <a:graphicData uri="http://schemas.openxmlformats.org/drawingml/2006/picture">
+                <pic:pic xmlns:pic="http://schemas.openxmlformats.org/drawingml/2006/picture">
+                  <pic:nvPicPr>
+                    <pic:cNvPr id="1" name=""/>
+                    <pic:cNvPicPr/>
+                  </pic:nvPicPr>
+                  <pic:blipFill>
+                    <a:blip r:embed="rId11"/>
+                    <a:stretch>
+                      <a:fillRect/>
+                    </a:stretch>
+                  </pic:blipFill>
+                  <pic:spPr>
+                    <a:xfrm>
+                      <a:off x="0" y="0"/>
+                      <a:ext cx="5943600" cy="3343275"/>
+                    </a:xfrm>
+                    <a:prstGeom prst="rect">
+                      <a:avLst/>
+                    </a:prstGeom>
+                  </pic:spPr>
+                </pic:pic>
+              </a:graphicData>
+            </a:graphic>
+          </wp:inline>
+        </w:drawing>
+      </w:r>
+      <w:bookmarkStart w:id="0" w:name="_GoBack"/>
+      <w:bookmarkEnd w:id="0"/>
+    </w:p>
     <w:sectPr>
       <w:pgSz w:w="12240" w:h="15840"/>
       <w:pgMar w:top="1440" w:right="1440" w:bottom="1440" w:left="1440" w:header="708" w:footer="708" w:gutter="0"/>

</xml_diff>